<commit_message>
add ppt and pdf
</commit_message>
<xml_diff>
--- a/Android屏幕适配建议文档.docx
+++ b/Android屏幕适配建议文档.docx
@@ -6696,8 +6696,8 @@
         <w:pStyle w:val="3"/>
         <w:jc w:val="center"/>
       </w:pPr>
-      <w:bookmarkStart w:id="2" w:name="_Toc14169"/>
-      <w:bookmarkStart w:id="3" w:name="_Toc405552761"/>
+      <w:bookmarkStart w:id="2" w:name="_Toc405552761"/>
+      <w:bookmarkStart w:id="3" w:name="_Toc14169"/>
       <w:r>
         <w:rPr>
           <w:rFonts w:hint="eastAsia"/>
@@ -6718,8 +6718,8 @@
           <w:spacing w:val="8"/>
         </w:rPr>
       </w:pPr>
-      <w:bookmarkStart w:id="4" w:name="_Toc7226"/>
-      <w:bookmarkStart w:id="5" w:name="_Toc405552762"/>
+      <w:bookmarkStart w:id="4" w:name="_Toc405552762"/>
+      <w:bookmarkStart w:id="5" w:name="_Toc7226"/>
       <w:r>
         <w:rPr>
           <w:rFonts w:hint="eastAsia"/>
@@ -6840,8 +6840,8 @@
       <w:pPr>
         <w:pStyle w:val="4"/>
       </w:pPr>
-      <w:bookmarkStart w:id="8" w:name="_Toc24841"/>
-      <w:bookmarkStart w:id="9" w:name="_Toc405552764"/>
+      <w:bookmarkStart w:id="8" w:name="_Toc405552764"/>
+      <w:bookmarkStart w:id="9" w:name="_Toc24841"/>
       <w:r>
         <w:rPr>
           <w:rFonts w:hint="eastAsia"/>
@@ -7102,8 +7102,8 @@
       <w:pPr>
         <w:pStyle w:val="4"/>
       </w:pPr>
-      <w:bookmarkStart w:id="14" w:name="_Toc13197"/>
-      <w:bookmarkStart w:id="15" w:name="_Toc405552767"/>
+      <w:bookmarkStart w:id="14" w:name="_Toc405552767"/>
+      <w:bookmarkStart w:id="15" w:name="_Toc13197"/>
       <w:r>
         <w:rPr>
           <w:rFonts w:hint="eastAsia"/>
@@ -7424,8 +7424,8 @@
       <w:pPr>
         <w:pStyle w:val="4"/>
       </w:pPr>
-      <w:bookmarkStart w:id="18" w:name="_Toc15999"/>
-      <w:bookmarkStart w:id="19" w:name="_Toc405552769"/>
+      <w:bookmarkStart w:id="18" w:name="_Toc405552769"/>
+      <w:bookmarkStart w:id="19" w:name="_Toc15999"/>
       <w:r>
         <w:rPr>
           <w:rFonts w:hint="eastAsia" w:ascii="Arial" w:hAnsi="Arial"/>
@@ -8414,8 +8414,8 @@
       <w:pPr>
         <w:pStyle w:val="4"/>
       </w:pPr>
-      <w:bookmarkStart w:id="22" w:name="_Toc2798"/>
-      <w:bookmarkStart w:id="23" w:name="_Toc405552771"/>
+      <w:bookmarkStart w:id="22" w:name="_Toc405552771"/>
+      <w:bookmarkStart w:id="23" w:name="_Toc2798"/>
       <w:r>
         <w:rPr>
           <w:rFonts w:hint="eastAsia"/>
@@ -8450,7 +8450,7 @@
     <w:tbl>
       <w:tblPr>
         <w:tblStyle w:val="23"/>
-        <w:tblW w:w="4913" w:type="dxa"/>
+        <w:tblW w:w="5980" w:type="dxa"/>
         <w:tblInd w:w="0" w:type="dxa"/>
         <w:tblBorders>
           <w:top w:val="none" w:color="auto" w:sz="0" w:space="0"/>
@@ -8470,10 +8470,10 @@
         </w:tblCellMar>
       </w:tblPr>
       <w:tblGrid>
-        <w:gridCol w:w="1097"/>
-        <w:gridCol w:w="1517"/>
-        <w:gridCol w:w="677"/>
-        <w:gridCol w:w="1622"/>
+        <w:gridCol w:w="1335"/>
+        <w:gridCol w:w="1847"/>
+        <w:gridCol w:w="824"/>
+        <w:gridCol w:w="1974"/>
       </w:tblGrid>
       <w:tr>
         <w:tblPrEx>
@@ -8495,11 +8495,11 @@
           </w:tblCellMar>
         </w:tblPrEx>
         <w:trPr>
-          <w:trHeight w:val="584" w:hRule="atLeast"/>
+          <w:trHeight w:val="789" w:hRule="atLeast"/>
         </w:trPr>
         <w:tc>
           <w:tcPr>
-            <w:tcW w:w="1097" w:type="dxa"/>
+            <w:tcW w:w="1335" w:type="dxa"/>
             <w:tcBorders>
               <w:top w:val="single" w:color="DDDDDD" w:sz="6" w:space="0"/>
               <w:left w:val="single" w:color="DDDDDD" w:sz="6" w:space="0"/>
@@ -8546,7 +8546,7 @@
         </w:tc>
         <w:tc>
           <w:tcPr>
-            <w:tcW w:w="1517" w:type="dxa"/>
+            <w:tcW w:w="1847" w:type="dxa"/>
             <w:tcBorders>
               <w:top w:val="single" w:color="DDDDDD" w:sz="6" w:space="0"/>
               <w:left w:val="single" w:color="DDDDDD" w:sz="6" w:space="0"/>
@@ -8593,7 +8593,7 @@
         </w:tc>
         <w:tc>
           <w:tcPr>
-            <w:tcW w:w="677" w:type="dxa"/>
+            <w:tcW w:w="824" w:type="dxa"/>
             <w:tcBorders>
               <w:top w:val="single" w:color="DDDDDD" w:sz="6" w:space="0"/>
               <w:left w:val="single" w:color="DDDDDD" w:sz="6" w:space="0"/>
@@ -8640,7 +8640,7 @@
         </w:tc>
         <w:tc>
           <w:tcPr>
-            <w:tcW w:w="1622" w:type="dxa"/>
+            <w:tcW w:w="1974" w:type="dxa"/>
             <w:tcBorders>
               <w:top w:val="single" w:color="DDDDDD" w:sz="6" w:space="0"/>
               <w:left w:val="single" w:color="DDDDDD" w:sz="6" w:space="0"/>
@@ -8705,11 +8705,11 @@
           </w:tblCellMar>
         </w:tblPrEx>
         <w:trPr>
-          <w:trHeight w:val="584" w:hRule="atLeast"/>
+          <w:trHeight w:val="789" w:hRule="atLeast"/>
         </w:trPr>
         <w:tc>
           <w:tcPr>
-            <w:tcW w:w="1097" w:type="dxa"/>
+            <w:tcW w:w="1335" w:type="dxa"/>
             <w:tcBorders>
               <w:top w:val="single" w:color="DDDDDD" w:sz="6" w:space="0"/>
               <w:left w:val="single" w:color="DDDDDD" w:sz="6" w:space="0"/>
@@ -8801,7 +8801,7 @@
         </w:tc>
         <w:tc>
           <w:tcPr>
-            <w:tcW w:w="1517" w:type="dxa"/>
+            <w:tcW w:w="1847" w:type="dxa"/>
             <w:tcBorders>
               <w:top w:val="single" w:color="DDDDDD" w:sz="6" w:space="0"/>
               <w:left w:val="single" w:color="DDDDDD" w:sz="6" w:space="0"/>
@@ -8844,7 +8844,7 @@
         </w:tc>
         <w:tc>
           <w:tcPr>
-            <w:tcW w:w="677" w:type="dxa"/>
+            <w:tcW w:w="824" w:type="dxa"/>
             <w:tcBorders>
               <w:top w:val="single" w:color="DDDDDD" w:sz="6" w:space="0"/>
               <w:left w:val="single" w:color="DDDDDD" w:sz="6" w:space="0"/>
@@ -8887,7 +8887,7 @@
         </w:tc>
         <w:tc>
           <w:tcPr>
-            <w:tcW w:w="1622" w:type="dxa"/>
+            <w:tcW w:w="1974" w:type="dxa"/>
             <w:tcBorders>
               <w:top w:val="single" w:color="DDDDDD" w:sz="6" w:space="0"/>
               <w:left w:val="single" w:color="DDDDDD" w:sz="6" w:space="0"/>
@@ -8948,11 +8948,11 @@
           </w:tblCellMar>
         </w:tblPrEx>
         <w:trPr>
-          <w:trHeight w:val="900" w:hRule="atLeast"/>
+          <w:trHeight w:val="1135" w:hRule="atLeast"/>
         </w:trPr>
         <w:tc>
           <w:tcPr>
-            <w:tcW w:w="1097" w:type="dxa"/>
+            <w:tcW w:w="1335" w:type="dxa"/>
             <w:tcBorders>
               <w:top w:val="single" w:color="DDDDDD" w:sz="6" w:space="0"/>
               <w:left w:val="single" w:color="DDDDDD" w:sz="6" w:space="0"/>
@@ -9066,7 +9066,7 @@
         </w:tc>
         <w:tc>
           <w:tcPr>
-            <w:tcW w:w="1517" w:type="dxa"/>
+            <w:tcW w:w="1847" w:type="dxa"/>
             <w:tcBorders>
               <w:top w:val="single" w:color="DDDDDD" w:sz="6" w:space="0"/>
               <w:left w:val="single" w:color="DDDDDD" w:sz="6" w:space="0"/>
@@ -9109,7 +9109,7 @@
         </w:tc>
         <w:tc>
           <w:tcPr>
-            <w:tcW w:w="677" w:type="dxa"/>
+            <w:tcW w:w="824" w:type="dxa"/>
             <w:tcBorders>
               <w:top w:val="single" w:color="DDDDDD" w:sz="6" w:space="0"/>
               <w:left w:val="single" w:color="DDDDDD" w:sz="6" w:space="0"/>
@@ -9152,7 +9152,7 @@
         </w:tc>
         <w:tc>
           <w:tcPr>
-            <w:tcW w:w="1622" w:type="dxa"/>
+            <w:tcW w:w="1974" w:type="dxa"/>
             <w:tcBorders>
               <w:top w:val="single" w:color="DDDDDD" w:sz="6" w:space="0"/>
               <w:left w:val="single" w:color="DDDDDD" w:sz="6" w:space="0"/>
@@ -9213,11 +9213,11 @@
           </w:tblCellMar>
         </w:tblPrEx>
         <w:trPr>
-          <w:trHeight w:val="900" w:hRule="atLeast"/>
+          <w:trHeight w:val="1135" w:hRule="atLeast"/>
         </w:trPr>
         <w:tc>
           <w:tcPr>
-            <w:tcW w:w="1097" w:type="dxa"/>
+            <w:tcW w:w="1335" w:type="dxa"/>
             <w:tcBorders>
               <w:top w:val="single" w:color="DDDDDD" w:sz="6" w:space="0"/>
               <w:left w:val="single" w:color="DDDDDD" w:sz="6" w:space="0"/>
@@ -9331,7 +9331,7 @@
         </w:tc>
         <w:tc>
           <w:tcPr>
-            <w:tcW w:w="1517" w:type="dxa"/>
+            <w:tcW w:w="1847" w:type="dxa"/>
             <w:tcBorders>
               <w:top w:val="single" w:color="DDDDDD" w:sz="6" w:space="0"/>
               <w:left w:val="single" w:color="DDDDDD" w:sz="6" w:space="0"/>
@@ -9374,7 +9374,7 @@
         </w:tc>
         <w:tc>
           <w:tcPr>
-            <w:tcW w:w="677" w:type="dxa"/>
+            <w:tcW w:w="824" w:type="dxa"/>
             <w:tcBorders>
               <w:top w:val="single" w:color="DDDDDD" w:sz="6" w:space="0"/>
               <w:left w:val="single" w:color="DDDDDD" w:sz="6" w:space="0"/>
@@ -9417,7 +9417,7 @@
         </w:tc>
         <w:tc>
           <w:tcPr>
-            <w:tcW w:w="1622" w:type="dxa"/>
+            <w:tcW w:w="1974" w:type="dxa"/>
             <w:tcBorders>
               <w:top w:val="single" w:color="DDDDDD" w:sz="6" w:space="0"/>
               <w:left w:val="single" w:color="DDDDDD" w:sz="6" w:space="0"/>
@@ -9478,11 +9478,11 @@
           </w:tblCellMar>
         </w:tblPrEx>
         <w:trPr>
-          <w:trHeight w:val="584" w:hRule="atLeast"/>
+          <w:trHeight w:val="789" w:hRule="atLeast"/>
         </w:trPr>
         <w:tc>
           <w:tcPr>
-            <w:tcW w:w="1097" w:type="dxa"/>
+            <w:tcW w:w="1335" w:type="dxa"/>
             <w:tcBorders>
               <w:top w:val="single" w:color="DDDDDD" w:sz="6" w:space="0"/>
               <w:left w:val="single" w:color="DDDDDD" w:sz="6" w:space="0"/>
@@ -9574,7 +9574,7 @@
         </w:tc>
         <w:tc>
           <w:tcPr>
-            <w:tcW w:w="1517" w:type="dxa"/>
+            <w:tcW w:w="1847" w:type="dxa"/>
             <w:vMerge w:val="restart"/>
             <w:tcBorders>
               <w:top w:val="single" w:color="DDDDDD" w:sz="6" w:space="0"/>
@@ -9618,7 +9618,7 @@
         </w:tc>
         <w:tc>
           <w:tcPr>
-            <w:tcW w:w="677" w:type="dxa"/>
+            <w:tcW w:w="824" w:type="dxa"/>
             <w:tcBorders>
               <w:top w:val="single" w:color="DDDDDD" w:sz="6" w:space="0"/>
               <w:left w:val="single" w:color="DDDDDD" w:sz="6" w:space="0"/>
@@ -9661,7 +9661,7 @@
         </w:tc>
         <w:tc>
           <w:tcPr>
-            <w:tcW w:w="1622" w:type="dxa"/>
+            <w:tcW w:w="1974" w:type="dxa"/>
             <w:tcBorders>
               <w:top w:val="single" w:color="DDDDDD" w:sz="6" w:space="0"/>
               <w:left w:val="single" w:color="DDDDDD" w:sz="6" w:space="0"/>
@@ -9722,11 +9722,11 @@
           </w:tblCellMar>
         </w:tblPrEx>
         <w:trPr>
-          <w:trHeight w:val="584" w:hRule="atLeast"/>
+          <w:trHeight w:val="789" w:hRule="atLeast"/>
         </w:trPr>
         <w:tc>
           <w:tcPr>
-            <w:tcW w:w="1097" w:type="dxa"/>
+            <w:tcW w:w="1335" w:type="dxa"/>
             <w:tcBorders>
               <w:top w:val="single" w:color="DDDDDD" w:sz="6" w:space="0"/>
               <w:left w:val="single" w:color="DDDDDD" w:sz="6" w:space="0"/>
@@ -9818,7 +9818,7 @@
         </w:tc>
         <w:tc>
           <w:tcPr>
-            <w:tcW w:w="1517" w:type="dxa"/>
+            <w:tcW w:w="1847" w:type="dxa"/>
             <w:vMerge w:val="continue"/>
             <w:tcBorders>
               <w:top w:val="single" w:color="DDDDDD" w:sz="6" w:space="0"/>
@@ -9848,7 +9848,7 @@
         </w:tc>
         <w:tc>
           <w:tcPr>
-            <w:tcW w:w="677" w:type="dxa"/>
+            <w:tcW w:w="824" w:type="dxa"/>
             <w:tcBorders>
               <w:top w:val="single" w:color="DDDDDD" w:sz="6" w:space="0"/>
               <w:left w:val="single" w:color="DDDDDD" w:sz="6" w:space="0"/>
@@ -9891,7 +9891,7 @@
         </w:tc>
         <w:tc>
           <w:tcPr>
-            <w:tcW w:w="1622" w:type="dxa"/>
+            <w:tcW w:w="1974" w:type="dxa"/>
             <w:tcBorders>
               <w:top w:val="single" w:color="DDDDDD" w:sz="6" w:space="0"/>
               <w:left w:val="single" w:color="DDDDDD" w:sz="6" w:space="0"/>
@@ -9952,11 +9952,11 @@
           </w:tblCellMar>
         </w:tblPrEx>
         <w:trPr>
-          <w:trHeight w:val="584" w:hRule="atLeast"/>
+          <w:trHeight w:val="789" w:hRule="atLeast"/>
         </w:trPr>
         <w:tc>
           <w:tcPr>
-            <w:tcW w:w="1097" w:type="dxa"/>
+            <w:tcW w:w="1335" w:type="dxa"/>
             <w:tcBorders>
               <w:top w:val="single" w:color="DDDDDD" w:sz="6" w:space="0"/>
               <w:left w:val="single" w:color="DDDDDD" w:sz="6" w:space="0"/>
@@ -10048,7 +10048,7 @@
         </w:tc>
         <w:tc>
           <w:tcPr>
-            <w:tcW w:w="1517" w:type="dxa"/>
+            <w:tcW w:w="1847" w:type="dxa"/>
             <w:vMerge w:val="continue"/>
             <w:tcBorders>
               <w:top w:val="single" w:color="DDDDDD" w:sz="6" w:space="0"/>
@@ -10078,7 +10078,7 @@
         </w:tc>
         <w:tc>
           <w:tcPr>
-            <w:tcW w:w="677" w:type="dxa"/>
+            <w:tcW w:w="824" w:type="dxa"/>
             <w:tcBorders>
               <w:top w:val="single" w:color="DDDDDD" w:sz="6" w:space="0"/>
               <w:left w:val="single" w:color="DDDDDD" w:sz="6" w:space="0"/>
@@ -10121,7 +10121,7 @@
         </w:tc>
         <w:tc>
           <w:tcPr>
-            <w:tcW w:w="1622" w:type="dxa"/>
+            <w:tcW w:w="1974" w:type="dxa"/>
             <w:tcBorders>
               <w:top w:val="single" w:color="DDDDDD" w:sz="6" w:space="0"/>
               <w:left w:val="single" w:color="DDDDDD" w:sz="6" w:space="0"/>
@@ -10182,11 +10182,11 @@
           </w:tblCellMar>
         </w:tblPrEx>
         <w:trPr>
-          <w:trHeight w:val="584" w:hRule="atLeast"/>
+          <w:trHeight w:val="789" w:hRule="atLeast"/>
         </w:trPr>
         <w:tc>
           <w:tcPr>
-            <w:tcW w:w="1097" w:type="dxa"/>
+            <w:tcW w:w="1335" w:type="dxa"/>
             <w:tcBorders>
               <w:top w:val="single" w:color="DDDDDD" w:sz="6" w:space="0"/>
               <w:left w:val="single" w:color="DDDDDD" w:sz="6" w:space="0"/>
@@ -10278,7 +10278,7 @@
         </w:tc>
         <w:tc>
           <w:tcPr>
-            <w:tcW w:w="1517" w:type="dxa"/>
+            <w:tcW w:w="1847" w:type="dxa"/>
             <w:tcBorders>
               <w:top w:val="single" w:color="DDDDDD" w:sz="6" w:space="0"/>
               <w:left w:val="single" w:color="DDDDDD" w:sz="6" w:space="0"/>
@@ -10321,7 +10321,7 @@
         </w:tc>
         <w:tc>
           <w:tcPr>
-            <w:tcW w:w="677" w:type="dxa"/>
+            <w:tcW w:w="824" w:type="dxa"/>
             <w:tcBorders>
               <w:top w:val="single" w:color="DDDDDD" w:sz="6" w:space="0"/>
               <w:left w:val="single" w:color="DDDDDD" w:sz="6" w:space="0"/>
@@ -10364,7 +10364,7 @@
         </w:tc>
         <w:tc>
           <w:tcPr>
-            <w:tcW w:w="1622" w:type="dxa"/>
+            <w:tcW w:w="1974" w:type="dxa"/>
             <w:tcBorders>
               <w:top w:val="single" w:color="DDDDDD" w:sz="6" w:space="0"/>
               <w:left w:val="single" w:color="DDDDDD" w:sz="6" w:space="0"/>
@@ -10425,11 +10425,11 @@
           </w:tblCellMar>
         </w:tblPrEx>
         <w:trPr>
-          <w:trHeight w:val="584" w:hRule="atLeast"/>
+          <w:trHeight w:val="789" w:hRule="atLeast"/>
         </w:trPr>
         <w:tc>
           <w:tcPr>
-            <w:tcW w:w="1097" w:type="dxa"/>
+            <w:tcW w:w="1335" w:type="dxa"/>
             <w:tcBorders>
               <w:top w:val="single" w:color="DDDDDD" w:sz="6" w:space="0"/>
               <w:left w:val="single" w:color="DDDDDD" w:sz="6" w:space="0"/>
@@ -10521,7 +10521,7 @@
         </w:tc>
         <w:tc>
           <w:tcPr>
-            <w:tcW w:w="1517" w:type="dxa"/>
+            <w:tcW w:w="1847" w:type="dxa"/>
             <w:vMerge w:val="restart"/>
             <w:tcBorders>
               <w:top w:val="single" w:color="DDDDDD" w:sz="6" w:space="0"/>
@@ -10565,7 +10565,7 @@
         </w:tc>
         <w:tc>
           <w:tcPr>
-            <w:tcW w:w="677" w:type="dxa"/>
+            <w:tcW w:w="824" w:type="dxa"/>
             <w:tcBorders>
               <w:top w:val="single" w:color="DDDDDD" w:sz="6" w:space="0"/>
               <w:left w:val="single" w:color="DDDDDD" w:sz="6" w:space="0"/>
@@ -10608,7 +10608,7 @@
         </w:tc>
         <w:tc>
           <w:tcPr>
-            <w:tcW w:w="1622" w:type="dxa"/>
+            <w:tcW w:w="1974" w:type="dxa"/>
             <w:tcBorders>
               <w:top w:val="single" w:color="DDDDDD" w:sz="6" w:space="0"/>
               <w:left w:val="single" w:color="DDDDDD" w:sz="6" w:space="0"/>
@@ -10669,11 +10669,11 @@
           </w:tblCellMar>
         </w:tblPrEx>
         <w:trPr>
-          <w:trHeight w:val="584" w:hRule="atLeast"/>
+          <w:trHeight w:val="789" w:hRule="atLeast"/>
         </w:trPr>
         <w:tc>
           <w:tcPr>
-            <w:tcW w:w="1097" w:type="dxa"/>
+            <w:tcW w:w="1335" w:type="dxa"/>
             <w:tcBorders>
               <w:top w:val="single" w:color="DDDDDD" w:sz="6" w:space="0"/>
               <w:left w:val="single" w:color="DDDDDD" w:sz="6" w:space="0"/>
@@ -10765,7 +10765,7 @@
         </w:tc>
         <w:tc>
           <w:tcPr>
-            <w:tcW w:w="1517" w:type="dxa"/>
+            <w:tcW w:w="1847" w:type="dxa"/>
             <w:vMerge w:val="continue"/>
             <w:tcBorders>
               <w:top w:val="single" w:color="DDDDDD" w:sz="6" w:space="0"/>
@@ -10795,7 +10795,7 @@
         </w:tc>
         <w:tc>
           <w:tcPr>
-            <w:tcW w:w="677" w:type="dxa"/>
+            <w:tcW w:w="824" w:type="dxa"/>
             <w:tcBorders>
               <w:top w:val="single" w:color="DDDDDD" w:sz="6" w:space="0"/>
               <w:left w:val="single" w:color="DDDDDD" w:sz="6" w:space="0"/>
@@ -10838,7 +10838,7 @@
         </w:tc>
         <w:tc>
           <w:tcPr>
-            <w:tcW w:w="1622" w:type="dxa"/>
+            <w:tcW w:w="1974" w:type="dxa"/>
             <w:tcBorders>
               <w:top w:val="single" w:color="DDDDDD" w:sz="6" w:space="0"/>
               <w:left w:val="single" w:color="DDDDDD" w:sz="6" w:space="0"/>
@@ -10899,11 +10899,11 @@
           </w:tblCellMar>
         </w:tblPrEx>
         <w:trPr>
-          <w:trHeight w:val="613" w:hRule="atLeast"/>
+          <w:trHeight w:val="837" w:hRule="atLeast"/>
         </w:trPr>
         <w:tc>
           <w:tcPr>
-            <w:tcW w:w="1097" w:type="dxa"/>
+            <w:tcW w:w="1335" w:type="dxa"/>
             <w:tcBorders>
               <w:top w:val="single" w:color="DDDDDD" w:sz="6" w:space="0"/>
               <w:left w:val="single" w:color="DDDDDD" w:sz="6" w:space="0"/>
@@ -10995,7 +10995,7 @@
         </w:tc>
         <w:tc>
           <w:tcPr>
-            <w:tcW w:w="1517" w:type="dxa"/>
+            <w:tcW w:w="1847" w:type="dxa"/>
             <w:tcBorders>
               <w:top w:val="single" w:color="DDDDDD" w:sz="6" w:space="0"/>
               <w:left w:val="single" w:color="DDDDDD" w:sz="6" w:space="0"/>
@@ -11038,7 +11038,7 @@
         </w:tc>
         <w:tc>
           <w:tcPr>
-            <w:tcW w:w="677" w:type="dxa"/>
+            <w:tcW w:w="824" w:type="dxa"/>
             <w:tcBorders>
               <w:top w:val="single" w:color="DDDDDD" w:sz="6" w:space="0"/>
               <w:left w:val="single" w:color="DDDDDD" w:sz="6" w:space="0"/>
@@ -11081,7 +11081,7 @@
         </w:tc>
         <w:tc>
           <w:tcPr>
-            <w:tcW w:w="1622" w:type="dxa"/>
+            <w:tcW w:w="1974" w:type="dxa"/>
             <w:tcBorders>
               <w:top w:val="single" w:color="DDDDDD" w:sz="6" w:space="0"/>
               <w:left w:val="single" w:color="DDDDDD" w:sz="6" w:space="0"/>
@@ -14429,8 +14429,8 @@
         <w:pStyle w:val="3"/>
         <w:jc w:val="center"/>
       </w:pPr>
-      <w:bookmarkStart w:id="26" w:name="_Toc28364"/>
-      <w:bookmarkStart w:id="27" w:name="_Toc405552773"/>
+      <w:bookmarkStart w:id="26" w:name="_Toc405552773"/>
+      <w:bookmarkStart w:id="27" w:name="_Toc28364"/>
       <w:r>
         <w:rPr>
           <w:rFonts w:hint="eastAsia"/>
@@ -18069,8 +18069,8 @@
       <w:pPr>
         <w:pStyle w:val="4"/>
       </w:pPr>
-      <w:bookmarkStart w:id="39" w:name="_Toc405552778"/>
-      <w:bookmarkStart w:id="40" w:name="_Toc13895"/>
+      <w:bookmarkStart w:id="39" w:name="_Toc13895"/>
+      <w:bookmarkStart w:id="40" w:name="_Toc405552778"/>
       <w:r>
         <w:rPr>
           <w:rFonts w:hint="eastAsia"/>
@@ -32922,8 +32922,8 @@
       <w:pPr>
         <w:pStyle w:val="4"/>
       </w:pPr>
-      <w:bookmarkStart w:id="48" w:name="_Toc405552779"/>
-      <w:bookmarkStart w:id="49" w:name="_Toc25587"/>
+      <w:bookmarkStart w:id="48" w:name="_Toc25587"/>
+      <w:bookmarkStart w:id="49" w:name="_Toc405552779"/>
       <w:r>
         <w:rPr>
           <w:rFonts w:hint="eastAsia"/>
@@ -36530,8 +36530,8 @@
         <w:pStyle w:val="3"/>
         <w:jc w:val="center"/>
       </w:pPr>
-      <w:bookmarkStart w:id="57" w:name="_Toc405552781"/>
-      <w:bookmarkStart w:id="58" w:name="_Toc6714"/>
+      <w:bookmarkStart w:id="57" w:name="_Toc6714"/>
+      <w:bookmarkStart w:id="58" w:name="_Toc405552781"/>
       <w:r>
         <w:rPr>
           <w:rFonts w:hint="eastAsia"/>
@@ -36545,8 +36545,8 @@
       <w:pPr>
         <w:pStyle w:val="4"/>
       </w:pPr>
-      <w:bookmarkStart w:id="59" w:name="_Toc18351"/>
-      <w:bookmarkStart w:id="60" w:name="_Toc405294480"/>
+      <w:bookmarkStart w:id="59" w:name="_Toc405294480"/>
+      <w:bookmarkStart w:id="60" w:name="_Toc18351"/>
       <w:r>
         <w:rPr>
           <w:rFonts w:hint="eastAsia"/>
@@ -36587,19 +36587,7 @@
           <w:sz w:val="24"/>
           <w:szCs w:val="24"/>
         </w:rPr>
-        <w:t>这是一个简单</w:t>
-      </w:r>
-      <w:bookmarkStart w:id="80" w:name="_GoBack"/>
-      <w:bookmarkEnd w:id="80"/>
-      <w:r>
-        <w:rPr>
-          <w:rFonts w:hint="eastAsia" w:ascii="Roboto" w:hAnsi="Roboto" w:eastAsia="宋体" w:cs="宋体"/>
-          <w:color w:val="333333"/>
-          <w:kern w:val="0"/>
-          <w:sz w:val="24"/>
-          <w:szCs w:val="24"/>
-        </w:rPr>
-        <w:t>的问题，但是即使是Android官方也只能提供较佳的建议文档，意思是没有固定的标准。</w:t>
+        <w:t>这是一个简单的问题，但是即使是Android官方也只能提供较佳的建议文档，意思是没有固定的标准。</w:t>
       </w:r>
     </w:p>
     <w:tbl>
@@ -37728,8 +37716,8 @@
       <w:pPr>
         <w:pStyle w:val="4"/>
       </w:pPr>
-      <w:bookmarkStart w:id="66" w:name="_Toc405294482"/>
-      <w:bookmarkStart w:id="67" w:name="_Toc25674"/>
+      <w:bookmarkStart w:id="66" w:name="_Toc25674"/>
+      <w:bookmarkStart w:id="67" w:name="_Toc405294482"/>
       <w:r>
         <w:rPr>
           <w:rFonts w:hint="eastAsia"/>
@@ -39970,8 +39958,8 @@
       <w:pPr>
         <w:pStyle w:val="4"/>
       </w:pPr>
-      <w:bookmarkStart w:id="70" w:name="_Toc405294485"/>
-      <w:bookmarkStart w:id="71" w:name="_Toc19450"/>
+      <w:bookmarkStart w:id="70" w:name="_Toc19450"/>
+      <w:bookmarkStart w:id="71" w:name="_Toc405294485"/>
       <w:r>
         <w:rPr>
           <w:rFonts w:hint="eastAsia"/>
@@ -42731,6 +42719,8 @@
         </w:rPr>
         <w:t>同时在作图时请参考如下表格标准：</w:t>
       </w:r>
+      <w:bookmarkStart w:id="80" w:name="_GoBack"/>
+      <w:bookmarkEnd w:id="80"/>
     </w:p>
     <w:tbl>
       <w:tblPr>

</xml_diff>